<commit_message>
Practica 3 - Ej1 Corregido y completo
</commit_message>
<xml_diff>
--- a/Ejercicios/3º clase/Practica 3.docx
+++ b/Ejercicios/3º clase/Practica 3.docx
@@ -22,27 +22,61 @@
       </w:r>
     </w:p>
     <w:p>
-      <w:r>
-        <w:t xml:space="preserve">1 . Se ingresa un texto de varias líneas  </w:t>
+      <w:pPr>
+        <w:pStyle w:val="Prrafodelista"/>
+        <w:numPr>
+          <w:ilvl w:val="0"/>
+          <w:numId w:val="1"/>
+        </w:numPr>
+      </w:pPr>
+      <w:r>
+        <w:t xml:space="preserve">Se ingresa un texto de varias líneas  </w:t>
       </w:r>
       <w:r>
         <w:t xml:space="preserve">desde teclado </w:t>
       </w:r>
       <w:r>
         <w:t>y se guarda en un archivo de texto .Luego se muestra la cantidad de palabras que tiene cada línea</w:t>
+      </w:r>
+      <w:r>
+        <w:t>.</w:t>
       </w:r>
     </w:p>
     <w:p>
-      <w:r>
-        <w:t>2. Se ingresa un texto o frase y se muestra el texto original desde un archivo de texto y luego se muestra la cadena mas larga de cada renglón</w:t>
+      <w:pPr>
+        <w:pStyle w:val="Prrafodelista"/>
+        <w:numPr>
+          <w:ilvl w:val="0"/>
+          <w:numId w:val="1"/>
+        </w:numPr>
+      </w:pPr>
+      <w:r>
+        <w:t>Se ingresa un texto o frase y se muestra el texto original desde un archivo de texto y luego se muestra la cadena mas larga de cada renglón</w:t>
+      </w:r>
+      <w:r>
+        <w:t>.</w:t>
       </w:r>
     </w:p>
     <w:p>
-      <w:r>
-        <w:t>3.Teniendo en cuenta el ejercicio 2 de la practica 1 generar un archivo de texto que guarde los datos ingresados de los alumnos y luego se muestre desde el archivo</w:t>
+      <w:pPr>
+        <w:pStyle w:val="Prrafodelista"/>
+        <w:numPr>
+          <w:ilvl w:val="0"/>
+          <w:numId w:val="1"/>
+        </w:numPr>
+      </w:pPr>
+      <w:r>
+        <w:t>Teniendo en cuenta el ejercicio 2 de la practica 1 generar un archivo de texto que guarde los datos ingresados de los alumnos y luego se muestre desde el archivo</w:t>
       </w:r>
     </w:p>
     <w:p>
+      <w:pPr>
+        <w:pStyle w:val="Prrafodelista"/>
+        <w:numPr>
+          <w:ilvl w:val="1"/>
+          <w:numId w:val="1"/>
+        </w:numPr>
+      </w:pPr>
       <w:r>
         <w:t xml:space="preserve">Mostrar los alumnos por apellido en orden alfabético </w:t>
       </w:r>
@@ -51,36 +85,102 @@
       </w:r>
     </w:p>
     <w:p>
-      <w:r>
-        <w:t>4. Teniendo en cuenta el ejercicio 3 de la Practica 1 realizar un menú</w:t>
+      <w:pPr>
+        <w:pStyle w:val="Prrafodelista"/>
+        <w:numPr>
+          <w:ilvl w:val="0"/>
+          <w:numId w:val="1"/>
+        </w:numPr>
+      </w:pPr>
+      <w:r>
+        <w:t>Teniendo en cuenta el ejercicio 3 de la Practica 1 realizar un menú</w:t>
+      </w:r>
+      <w:r>
+        <w:t>:</w:t>
       </w:r>
     </w:p>
     <w:p>
-      <w:r>
-        <w:t>Que permita realizar el alta de un empleado</w:t>
+      <w:pPr>
+        <w:pStyle w:val="Prrafodelista"/>
+        <w:numPr>
+          <w:ilvl w:val="1"/>
+          <w:numId w:val="1"/>
+        </w:numPr>
+      </w:pPr>
+      <w:r>
+        <w:t>Q</w:t>
+      </w:r>
+      <w:r>
+        <w:t>ue permita realizar el alta de un empleado</w:t>
+      </w:r>
+      <w:r>
+        <w:t>.</w:t>
       </w:r>
     </w:p>
     <w:p>
-      <w:r>
-        <w:t>Mostrar los empleados  de la empresa</w:t>
+      <w:pPr>
+        <w:pStyle w:val="Prrafodelista"/>
+        <w:numPr>
+          <w:ilvl w:val="1"/>
+          <w:numId w:val="1"/>
+        </w:numPr>
+      </w:pPr>
+      <w:r>
+        <w:t xml:space="preserve">Mostrar los </w:t>
+      </w:r>
+      <w:r>
+        <w:t>empleados de</w:t>
+      </w:r>
+      <w:r>
+        <w:t xml:space="preserve"> la empresa</w:t>
+      </w:r>
+      <w:r>
+        <w:t>.</w:t>
       </w:r>
     </w:p>
     <w:p>
+      <w:pPr>
+        <w:pStyle w:val="Prrafodelista"/>
+        <w:numPr>
+          <w:ilvl w:val="1"/>
+          <w:numId w:val="1"/>
+        </w:numPr>
+      </w:pPr>
       <w:r>
         <w:t>Mostrar los datos de un empleado en particular</w:t>
+      </w:r>
+      <w:r>
+        <w:t>.</w:t>
       </w:r>
     </w:p>
     <w:p>
+      <w:pPr>
+        <w:pStyle w:val="Prrafodelista"/>
+        <w:numPr>
+          <w:ilvl w:val="1"/>
+          <w:numId w:val="1"/>
+        </w:numPr>
+      </w:pPr>
       <w:r>
         <w:t>Mostrar la cantidad de empleados por sector y generar un informe con esa información en un archivo de texto.</w:t>
       </w:r>
     </w:p>
     <w:p>
-      <w:r>
-        <w:t xml:space="preserve">5. Leer un archivo de texto </w:t>
+      <w:pPr>
+        <w:pStyle w:val="Prrafodelista"/>
+        <w:numPr>
+          <w:ilvl w:val="1"/>
+          <w:numId w:val="1"/>
+        </w:numPr>
+      </w:pPr>
+      <w:r>
+        <w:t xml:space="preserve">Leer un archivo de texto </w:t>
       </w:r>
       <w:r>
         <w:t>llamado empleado.txt y  generar un archivo de texto con los empleados que cobran 5000$ de sueldo y con un aumento de 1000$</w:t>
+      </w:r>
+      <w:r>
+        <w:t>.</w:t>
       </w:r>
     </w:p>
     <w:p/>
@@ -92,6 +192,192 @@
     </w:sectPr>
   </w:body>
 </w:document>
+</file>
+
+<file path=word/numbering.xml><?xml version="1.0" encoding="utf-8"?>
+<w:numbering xmlns:wpc="http://schemas.microsoft.com/office/word/2010/wordprocessingCanvas" xmlns:cx="http://schemas.microsoft.com/office/drawing/2014/chartex" xmlns:cx1="http://schemas.microsoft.com/office/drawing/2015/9/8/chartex" xmlns:cx2="http://schemas.microsoft.com/office/drawing/2015/10/21/chartex" xmlns:cx3="http://schemas.microsoft.com/office/drawing/2016/5/9/chartex" xmlns:cx4="http://schemas.microsoft.com/office/drawing/2016/5/10/chartex" xmlns:cx5="http://schemas.microsoft.com/office/drawing/2016/5/11/chartex" xmlns:cx6="http://schemas.microsoft.com/office/drawing/2016/5/12/chartex" xmlns:cx7="http://schemas.microsoft.com/office/drawing/2016/5/13/chartex" xmlns:cx8="http://schemas.microsoft.com/office/drawing/2016/5/14/chartex" xmlns:mc="http://schemas.openxmlformats.org/markup-compatibility/2006" xmlns:aink="http://schemas.microsoft.com/office/drawing/2016/ink" xmlns:am3d="http://schemas.microsoft.com/office/drawing/2017/model3d" xmlns:o="urn:schemas-microsoft-com:office:office" xmlns:oel="http://schemas.microsoft.com/office/2019/extlst" xmlns:r="http://schemas.openxmlformats.org/officeDocument/2006/relationships" xmlns:m="http://schemas.openxmlformats.org/officeDocument/2006/math" xmlns:v="urn:schemas-microsoft-com:vml" xmlns:wp14="http://schemas.microsoft.com/office/word/2010/wordprocessingDrawing" xmlns:wp="http://schemas.openxmlformats.org/drawingml/2006/wordprocessingDrawing" xmlns:w10="urn:schemas-microsoft-com:office:word" xmlns:w="http://schemas.openxmlformats.org/wordprocessingml/2006/main" xmlns:w14="http://schemas.microsoft.com/office/word/2010/wordml" xmlns:w15="http://schemas.microsoft.com/office/word/2012/wordml" xmlns:w16cex="http://schemas.microsoft.com/office/word/2018/wordml/cex" xmlns:w16cid="http://schemas.microsoft.com/office/word/2016/wordml/cid" xmlns:w16="http://schemas.microsoft.com/office/word/2018/wordml" xmlns:w16du="http://schemas.microsoft.com/office/word/2023/wordml/word16du" xmlns:w16sdtdh="http://schemas.microsoft.com/office/word/2020/wordml/sdtdatahash" xmlns:w16se="http://schemas.microsoft.com/office/word/2015/wordml/symex" xmlns:wpg="http://schemas.microsoft.com/office/word/2010/wordprocessingGroup" xmlns:wpi="http://schemas.microsoft.com/office/word/2010/wordprocessingInk" xmlns:wne="http://schemas.microsoft.com/office/word/2006/wordml" xmlns:wps="http://schemas.microsoft.com/office/word/2010/wordprocessingShape" mc:Ignorable="w14 w15 w16se w16cid w16 w16cex w16sdtdh w16du wp14">
+  <w:abstractNum w:abstractNumId="0" w15:restartNumberingAfterBreak="0">
+    <w:nsid w:val="05E25B27"/>
+    <w:multiLevelType w:val="hybridMultilevel"/>
+    <w:tmpl w:val="46DCC90E"/>
+    <w:lvl w:ilvl="0" w:tplc="0C0A000F">
+      <w:start w:val="1"/>
+      <w:numFmt w:val="decimal"/>
+      <w:lvlText w:val="%1."/>
+      <w:lvlJc w:val="left"/>
+      <w:pPr>
+        <w:ind w:left="720" w:hanging="360"/>
+      </w:pPr>
+    </w:lvl>
+    <w:lvl w:ilvl="1" w:tplc="0C0A0019">
+      <w:start w:val="1"/>
+      <w:numFmt w:val="lowerLetter"/>
+      <w:lvlText w:val="%2."/>
+      <w:lvlJc w:val="left"/>
+      <w:pPr>
+        <w:ind w:left="1440" w:hanging="360"/>
+      </w:pPr>
+    </w:lvl>
+    <w:lvl w:ilvl="2" w:tplc="0C0A001B" w:tentative="1">
+      <w:start w:val="1"/>
+      <w:numFmt w:val="lowerRoman"/>
+      <w:lvlText w:val="%3."/>
+      <w:lvlJc w:val="right"/>
+      <w:pPr>
+        <w:ind w:left="2160" w:hanging="180"/>
+      </w:pPr>
+    </w:lvl>
+    <w:lvl w:ilvl="3" w:tplc="0C0A000F" w:tentative="1">
+      <w:start w:val="1"/>
+      <w:numFmt w:val="decimal"/>
+      <w:lvlText w:val="%4."/>
+      <w:lvlJc w:val="left"/>
+      <w:pPr>
+        <w:ind w:left="2880" w:hanging="360"/>
+      </w:pPr>
+    </w:lvl>
+    <w:lvl w:ilvl="4" w:tplc="0C0A0019" w:tentative="1">
+      <w:start w:val="1"/>
+      <w:numFmt w:val="lowerLetter"/>
+      <w:lvlText w:val="%5."/>
+      <w:lvlJc w:val="left"/>
+      <w:pPr>
+        <w:ind w:left="3600" w:hanging="360"/>
+      </w:pPr>
+    </w:lvl>
+    <w:lvl w:ilvl="5" w:tplc="0C0A001B" w:tentative="1">
+      <w:start w:val="1"/>
+      <w:numFmt w:val="lowerRoman"/>
+      <w:lvlText w:val="%6."/>
+      <w:lvlJc w:val="right"/>
+      <w:pPr>
+        <w:ind w:left="4320" w:hanging="180"/>
+      </w:pPr>
+    </w:lvl>
+    <w:lvl w:ilvl="6" w:tplc="0C0A000F" w:tentative="1">
+      <w:start w:val="1"/>
+      <w:numFmt w:val="decimal"/>
+      <w:lvlText w:val="%7."/>
+      <w:lvlJc w:val="left"/>
+      <w:pPr>
+        <w:ind w:left="5040" w:hanging="360"/>
+      </w:pPr>
+    </w:lvl>
+    <w:lvl w:ilvl="7" w:tplc="0C0A0019" w:tentative="1">
+      <w:start w:val="1"/>
+      <w:numFmt w:val="lowerLetter"/>
+      <w:lvlText w:val="%8."/>
+      <w:lvlJc w:val="left"/>
+      <w:pPr>
+        <w:ind w:left="5760" w:hanging="360"/>
+      </w:pPr>
+    </w:lvl>
+    <w:lvl w:ilvl="8" w:tplc="0C0A001B" w:tentative="1">
+      <w:start w:val="1"/>
+      <w:numFmt w:val="lowerRoman"/>
+      <w:lvlText w:val="%9."/>
+      <w:lvlJc w:val="right"/>
+      <w:pPr>
+        <w:ind w:left="6480" w:hanging="180"/>
+      </w:pPr>
+    </w:lvl>
+  </w:abstractNum>
+  <w:abstractNum w:abstractNumId="1" w15:restartNumberingAfterBreak="0">
+    <w:nsid w:val="7B8A2D1B"/>
+    <w:multiLevelType w:val="hybridMultilevel"/>
+    <w:tmpl w:val="FC16652A"/>
+    <w:lvl w:ilvl="0" w:tplc="0C0A000F">
+      <w:start w:val="1"/>
+      <w:numFmt w:val="decimal"/>
+      <w:lvlText w:val="%1."/>
+      <w:lvlJc w:val="left"/>
+      <w:pPr>
+        <w:ind w:left="720" w:hanging="360"/>
+      </w:pPr>
+      <w:rPr>
+        <w:rFonts w:hint="default"/>
+      </w:rPr>
+    </w:lvl>
+    <w:lvl w:ilvl="1" w:tplc="0C0A0019" w:tentative="1">
+      <w:start w:val="1"/>
+      <w:numFmt w:val="lowerLetter"/>
+      <w:lvlText w:val="%2."/>
+      <w:lvlJc w:val="left"/>
+      <w:pPr>
+        <w:ind w:left="1440" w:hanging="360"/>
+      </w:pPr>
+    </w:lvl>
+    <w:lvl w:ilvl="2" w:tplc="0C0A001B" w:tentative="1">
+      <w:start w:val="1"/>
+      <w:numFmt w:val="lowerRoman"/>
+      <w:lvlText w:val="%3."/>
+      <w:lvlJc w:val="right"/>
+      <w:pPr>
+        <w:ind w:left="2160" w:hanging="180"/>
+      </w:pPr>
+    </w:lvl>
+    <w:lvl w:ilvl="3" w:tplc="0C0A000F" w:tentative="1">
+      <w:start w:val="1"/>
+      <w:numFmt w:val="decimal"/>
+      <w:lvlText w:val="%4."/>
+      <w:lvlJc w:val="left"/>
+      <w:pPr>
+        <w:ind w:left="2880" w:hanging="360"/>
+      </w:pPr>
+    </w:lvl>
+    <w:lvl w:ilvl="4" w:tplc="0C0A0019" w:tentative="1">
+      <w:start w:val="1"/>
+      <w:numFmt w:val="lowerLetter"/>
+      <w:lvlText w:val="%5."/>
+      <w:lvlJc w:val="left"/>
+      <w:pPr>
+        <w:ind w:left="3600" w:hanging="360"/>
+      </w:pPr>
+    </w:lvl>
+    <w:lvl w:ilvl="5" w:tplc="0C0A001B" w:tentative="1">
+      <w:start w:val="1"/>
+      <w:numFmt w:val="lowerRoman"/>
+      <w:lvlText w:val="%6."/>
+      <w:lvlJc w:val="right"/>
+      <w:pPr>
+        <w:ind w:left="4320" w:hanging="180"/>
+      </w:pPr>
+    </w:lvl>
+    <w:lvl w:ilvl="6" w:tplc="0C0A000F" w:tentative="1">
+      <w:start w:val="1"/>
+      <w:numFmt w:val="decimal"/>
+      <w:lvlText w:val="%7."/>
+      <w:lvlJc w:val="left"/>
+      <w:pPr>
+        <w:ind w:left="5040" w:hanging="360"/>
+      </w:pPr>
+    </w:lvl>
+    <w:lvl w:ilvl="7" w:tplc="0C0A0019" w:tentative="1">
+      <w:start w:val="1"/>
+      <w:numFmt w:val="lowerLetter"/>
+      <w:lvlText w:val="%8."/>
+      <w:lvlJc w:val="left"/>
+      <w:pPr>
+        <w:ind w:left="5760" w:hanging="360"/>
+      </w:pPr>
+    </w:lvl>
+    <w:lvl w:ilvl="8" w:tplc="0C0A001B" w:tentative="1">
+      <w:start w:val="1"/>
+      <w:numFmt w:val="lowerRoman"/>
+      <w:lvlText w:val="%9."/>
+      <w:lvlJc w:val="right"/>
+      <w:pPr>
+        <w:ind w:left="6480" w:hanging="180"/>
+      </w:pPr>
+    </w:lvl>
+  </w:abstractNum>
+  <w:num w:numId="1" w16cid:durableId="270551087">
+    <w:abstractNumId w:val="0"/>
+  </w:num>
+  <w:num w:numId="2" w16cid:durableId="541329561">
+    <w:abstractNumId w:val="1"/>
+  </w:num>
+</w:numbering>
 </file>
 
 <file path=word/styles.xml><?xml version="1.0" encoding="utf-8"?>

</xml_diff>

<commit_message>
Practica 3 - Ej2 completo
</commit_message>
<xml_diff>
--- a/Ejercicios/3º clase/Practica 3.docx
+++ b/Ejercicios/3º clase/Practica 3.docx
@@ -30,13 +30,22 @@
         </w:numPr>
       </w:pPr>
       <w:r>
-        <w:t xml:space="preserve">Se ingresa un texto de varias líneas  </w:t>
-      </w:r>
-      <w:r>
-        <w:t xml:space="preserve">desde teclado </w:t>
-      </w:r>
-      <w:r>
-        <w:t>y se guarda en un archivo de texto .Luego se muestra la cantidad de palabras que tiene cada línea</w:t>
+        <w:t xml:space="preserve">Se ingresa un texto de varias </w:t>
+      </w:r>
+      <w:r>
+        <w:t>líneas desde</w:t>
+      </w:r>
+      <w:r>
+        <w:t xml:space="preserve"> teclado </w:t>
+      </w:r>
+      <w:r>
+        <w:t xml:space="preserve">y se guarda en un archivo de </w:t>
+      </w:r>
+      <w:r>
+        <w:t>texto. Luego</w:t>
+      </w:r>
+      <w:r>
+        <w:t xml:space="preserve"> se muestra la cantidad de palabras que tiene cada línea</w:t>
       </w:r>
       <w:r>
         <w:t>.</w:t>

</xml_diff>